<commit_message>
doc for junit test
Change-Id: I213c154c178a0dacd650cdd882e9bd22f7fa0f16
</commit_message>
<xml_diff>
--- a/docs/onLogBack.docx
+++ b/docs/onLogBack.docx
@@ -9,9 +9,9 @@
         <w:tblLook w:val="04A0" w:firstRow="1" w:lastRow="0" w:firstColumn="1" w:lastColumn="0" w:noHBand="0" w:noVBand="1"/>
       </w:tblPr>
       <w:tblGrid>
-        <w:gridCol w:w="470"/>
-        <w:gridCol w:w="1416"/>
-        <w:gridCol w:w="7464"/>
+        <w:gridCol w:w="420"/>
+        <w:gridCol w:w="1182"/>
+        <w:gridCol w:w="7748"/>
       </w:tblGrid>
       <w:tr>
         <w:tc>
@@ -296,15 +296,7 @@
           </w:tcPr>
           <w:p>
             <w:r>
-              <w:t xml:space="preserve">Launch the </w:t>
-            </w:r>
-            <w:proofErr w:type="spellStart"/>
-            <w:r>
-              <w:t>junit</w:t>
-            </w:r>
-            <w:proofErr w:type="spellEnd"/>
-            <w:r>
-              <w:t xml:space="preserve"> test via eclipse</w:t>
+              <w:t>Launch via eclipse</w:t>
             </w:r>
           </w:p>
         </w:tc>
@@ -496,7 +488,27 @@
                 <w:szCs w:val="20"/>
               </w:rPr>
               <w:tab/>
-              <w:t xml:space="preserve"> * the logger is defined in a file in </w:t>
+              <w:t xml:space="preserve"> * </w:t>
+            </w:r>
+            <w:proofErr w:type="gramStart"/>
+            <w:r>
+              <w:rPr>
+                <w:rFonts w:ascii="Consolas" w:hAnsi="Consolas" w:cs="Consolas"/>
+                <w:color w:val="3F5FBF"/>
+                <w:sz w:val="20"/>
+                <w:szCs w:val="20"/>
+              </w:rPr>
+              <w:t>the</w:t>
+            </w:r>
+            <w:proofErr w:type="gramEnd"/>
+            <w:r>
+              <w:rPr>
+                <w:rFonts w:ascii="Consolas" w:hAnsi="Consolas" w:cs="Consolas"/>
+                <w:color w:val="3F5FBF"/>
+                <w:sz w:val="20"/>
+                <w:szCs w:val="20"/>
+              </w:rPr>
+              <w:t xml:space="preserve"> logger is defined in a file in </w:t>
             </w:r>
             <w:proofErr w:type="spellStart"/>
             <w:r>
@@ -858,7 +870,27 @@
                 <w:szCs w:val="20"/>
               </w:rPr>
               <w:tab/>
-              <w:t xml:space="preserve"> * b/ A ladder of statuses are defined with most important level: </w:t>
+              <w:t xml:space="preserve"> * b/ A ladder of statuses </w:t>
+            </w:r>
+            <w:proofErr w:type="gramStart"/>
+            <w:r>
+              <w:rPr>
+                <w:rFonts w:ascii="Consolas" w:hAnsi="Consolas" w:cs="Consolas"/>
+                <w:color w:val="3F5FBF"/>
+                <w:sz w:val="20"/>
+                <w:szCs w:val="20"/>
+              </w:rPr>
+              <w:t>are</w:t>
+            </w:r>
+            <w:proofErr w:type="gramEnd"/>
+            <w:r>
+              <w:rPr>
+                <w:rFonts w:ascii="Consolas" w:hAnsi="Consolas" w:cs="Consolas"/>
+                <w:color w:val="3F5FBF"/>
+                <w:sz w:val="20"/>
+                <w:szCs w:val="20"/>
+              </w:rPr>
+              <w:t xml:space="preserve"> defined with most important level: </w:t>
             </w:r>
           </w:p>
           <w:p>
@@ -889,7 +921,27 @@
                 <w:szCs w:val="20"/>
               </w:rPr>
               <w:tab/>
-              <w:t xml:space="preserve"> * error most important</w:t>
+              <w:t xml:space="preserve"> * </w:t>
+            </w:r>
+            <w:proofErr w:type="gramStart"/>
+            <w:r>
+              <w:rPr>
+                <w:rFonts w:ascii="Consolas" w:hAnsi="Consolas" w:cs="Consolas"/>
+                <w:color w:val="3F5FBF"/>
+                <w:sz w:val="20"/>
+                <w:szCs w:val="20"/>
+              </w:rPr>
+              <w:t>error</w:t>
+            </w:r>
+            <w:proofErr w:type="gramEnd"/>
+            <w:r>
+              <w:rPr>
+                <w:rFonts w:ascii="Consolas" w:hAnsi="Consolas" w:cs="Consolas"/>
+                <w:color w:val="3F5FBF"/>
+                <w:sz w:val="20"/>
+                <w:szCs w:val="20"/>
+              </w:rPr>
+              <w:t xml:space="preserve"> most important</w:t>
             </w:r>
           </w:p>
           <w:p>
@@ -920,8 +972,19 @@
                 <w:szCs w:val="20"/>
               </w:rPr>
               <w:tab/>
-              <w:t xml:space="preserve"> * info</w:t>
-            </w:r>
+              <w:t xml:space="preserve"> * </w:t>
+            </w:r>
+            <w:proofErr w:type="gramStart"/>
+            <w:r>
+              <w:rPr>
+                <w:rFonts w:ascii="Consolas" w:hAnsi="Consolas" w:cs="Consolas"/>
+                <w:color w:val="3F5FBF"/>
+                <w:sz w:val="20"/>
+                <w:szCs w:val="20"/>
+              </w:rPr>
+              <w:t>info</w:t>
+            </w:r>
+            <w:proofErr w:type="gramEnd"/>
           </w:p>
           <w:p>
             <w:pPr>
@@ -951,8 +1014,19 @@
                 <w:szCs w:val="20"/>
               </w:rPr>
               <w:tab/>
-              <w:t xml:space="preserve"> * debug</w:t>
-            </w:r>
+              <w:t xml:space="preserve"> * </w:t>
+            </w:r>
+            <w:proofErr w:type="gramStart"/>
+            <w:r>
+              <w:rPr>
+                <w:rFonts w:ascii="Consolas" w:hAnsi="Consolas" w:cs="Consolas"/>
+                <w:color w:val="3F5FBF"/>
+                <w:sz w:val="20"/>
+                <w:szCs w:val="20"/>
+              </w:rPr>
+              <w:t>debug</w:t>
+            </w:r>
+            <w:proofErr w:type="gramEnd"/>
           </w:p>
           <w:p>
             <w:pPr>
@@ -982,8 +1056,19 @@
                 <w:szCs w:val="20"/>
               </w:rPr>
               <w:tab/>
-              <w:t xml:space="preserve"> * trace</w:t>
-            </w:r>
+              <w:t xml:space="preserve"> * </w:t>
+            </w:r>
+            <w:proofErr w:type="gramStart"/>
+            <w:r>
+              <w:rPr>
+                <w:rFonts w:ascii="Consolas" w:hAnsi="Consolas" w:cs="Consolas"/>
+                <w:color w:val="3F5FBF"/>
+                <w:sz w:val="20"/>
+                <w:szCs w:val="20"/>
+              </w:rPr>
+              <w:t>trace</w:t>
+            </w:r>
+            <w:proofErr w:type="gramEnd"/>
           </w:p>
           <w:p>
             <w:pPr>
@@ -1013,7 +1098,27 @@
                 <w:szCs w:val="20"/>
               </w:rPr>
               <w:tab/>
-              <w:t xml:space="preserve"> * So if you chose the </w:t>
+              <w:t xml:space="preserve"> * </w:t>
+            </w:r>
+            <w:proofErr w:type="gramStart"/>
+            <w:r>
+              <w:rPr>
+                <w:rFonts w:ascii="Consolas" w:hAnsi="Consolas" w:cs="Consolas"/>
+                <w:color w:val="3F5FBF"/>
+                <w:sz w:val="20"/>
+                <w:szCs w:val="20"/>
+              </w:rPr>
+              <w:t>So</w:t>
+            </w:r>
+            <w:proofErr w:type="gramEnd"/>
+            <w:r>
+              <w:rPr>
+                <w:rFonts w:ascii="Consolas" w:hAnsi="Consolas" w:cs="Consolas"/>
+                <w:color w:val="3F5FBF"/>
+                <w:sz w:val="20"/>
+                <w:szCs w:val="20"/>
+              </w:rPr>
+              <w:t xml:space="preserve"> if you chose the </w:t>
             </w:r>
             <w:proofErr w:type="spellStart"/>
             <w:r>
@@ -1197,6 +1302,7 @@
               </w:rPr>
               <w:tab/>
             </w:r>
+            <w:proofErr w:type="gramStart"/>
             <w:r>
               <w:rPr>
                 <w:rFonts w:ascii="Consolas" w:hAnsi="Consolas" w:cs="Consolas"/>
@@ -1219,6 +1325,7 @@
               </w:rPr>
               <w:t>.info(</w:t>
             </w:r>
+            <w:proofErr w:type="gramEnd"/>
             <w:r>
               <w:rPr>
                 <w:rFonts w:ascii="Consolas" w:hAnsi="Consolas" w:cs="Consolas"/>
@@ -1268,6 +1375,7 @@
               <w:tab/>
             </w:r>
             <w:proofErr w:type="spellStart"/>
+            <w:proofErr w:type="gramStart"/>
             <w:r>
               <w:rPr>
                 <w:rFonts w:ascii="Consolas" w:hAnsi="Consolas" w:cs="Consolas"/>
@@ -1291,6 +1399,7 @@
               <w:t>.error</w:t>
             </w:r>
             <w:proofErr w:type="spellEnd"/>
+            <w:proofErr w:type="gramEnd"/>
             <w:r>
               <w:rPr>
                 <w:rFonts w:ascii="Consolas" w:hAnsi="Consolas" w:cs="Consolas"/>
@@ -1349,6 +1458,7 @@
               <w:tab/>
             </w:r>
             <w:proofErr w:type="spellStart"/>
+            <w:proofErr w:type="gramStart"/>
             <w:r>
               <w:rPr>
                 <w:rFonts w:ascii="Consolas" w:hAnsi="Consolas" w:cs="Consolas"/>
@@ -1372,6 +1482,7 @@
               <w:t>.debug</w:t>
             </w:r>
             <w:proofErr w:type="spellEnd"/>
+            <w:proofErr w:type="gramEnd"/>
             <w:r>
               <w:rPr>
                 <w:rFonts w:ascii="Consolas" w:hAnsi="Consolas" w:cs="Consolas"/>
@@ -1430,6 +1541,7 @@
               <w:tab/>
             </w:r>
             <w:proofErr w:type="spellStart"/>
+            <w:proofErr w:type="gramStart"/>
             <w:r>
               <w:rPr>
                 <w:rFonts w:ascii="Consolas" w:hAnsi="Consolas" w:cs="Consolas"/>
@@ -1453,6 +1565,7 @@
               <w:t>.trace</w:t>
             </w:r>
             <w:proofErr w:type="spellEnd"/>
+            <w:proofErr w:type="gramEnd"/>
             <w:r>
               <w:rPr>
                 <w:rFonts w:ascii="Consolas" w:hAnsi="Consolas" w:cs="Consolas"/>
@@ -1548,7 +1661,27 @@
                 <w:szCs w:val="20"/>
               </w:rPr>
               <w:tab/>
-              <w:t xml:space="preserve"> * by default it would write in the console without need for logback.xml</w:t>
+              <w:t xml:space="preserve"> * </w:t>
+            </w:r>
+            <w:proofErr w:type="gramStart"/>
+            <w:r>
+              <w:rPr>
+                <w:rFonts w:ascii="Consolas" w:hAnsi="Consolas" w:cs="Consolas"/>
+                <w:color w:val="3F5FBF"/>
+                <w:sz w:val="20"/>
+                <w:szCs w:val="20"/>
+              </w:rPr>
+              <w:t>by</w:t>
+            </w:r>
+            <w:proofErr w:type="gramEnd"/>
+            <w:r>
+              <w:rPr>
+                <w:rFonts w:ascii="Consolas" w:hAnsi="Consolas" w:cs="Consolas"/>
+                <w:color w:val="3F5FBF"/>
+                <w:sz w:val="20"/>
+                <w:szCs w:val="20"/>
+              </w:rPr>
+              <w:t xml:space="preserve"> default it would write in the console without need for logback.xml</w:t>
             </w:r>
           </w:p>
           <w:p>
@@ -1582,6 +1715,7 @@
               <w:t xml:space="preserve"> * configured 11:26:14.843 [main] INFO </w:t>
             </w:r>
             <w:proofErr w:type="spellStart"/>
+            <w:proofErr w:type="gramStart"/>
             <w:r>
               <w:rPr>
                 <w:rFonts w:ascii="Consolas" w:hAnsi="Consolas" w:cs="Consolas"/>
@@ -1592,6 +1726,7 @@
               <w:t>io.OnLogBackLauncher</w:t>
             </w:r>
             <w:proofErr w:type="spellEnd"/>
+            <w:proofErr w:type="gramEnd"/>
             <w:r>
               <w:rPr>
                 <w:rFonts w:ascii="Consolas" w:hAnsi="Consolas" w:cs="Consolas"/>
@@ -1670,6 +1805,7 @@
               <w:t xml:space="preserve"> 11:26:14.852 [main] ERROR </w:t>
             </w:r>
             <w:proofErr w:type="spellStart"/>
+            <w:proofErr w:type="gramStart"/>
             <w:r>
               <w:rPr>
                 <w:rFonts w:ascii="Consolas" w:hAnsi="Consolas" w:cs="Consolas"/>
@@ -1680,6 +1816,7 @@
               <w:t>io.OnLogBackLauncher</w:t>
             </w:r>
             <w:proofErr w:type="spellEnd"/>
+            <w:proofErr w:type="gramEnd"/>
             <w:r>
               <w:rPr>
                 <w:rFonts w:ascii="Consolas" w:hAnsi="Consolas" w:cs="Consolas"/>
@@ -1759,6 +1896,7 @@
               <w:t xml:space="preserve"> 11:26:14.852 [main] DEBUG </w:t>
             </w:r>
             <w:proofErr w:type="spellStart"/>
+            <w:proofErr w:type="gramStart"/>
             <w:r>
               <w:rPr>
                 <w:rFonts w:ascii="Consolas" w:hAnsi="Consolas" w:cs="Consolas"/>
@@ -1769,6 +1907,7 @@
               <w:t>io.OnLogBackLauncher</w:t>
             </w:r>
             <w:proofErr w:type="spellEnd"/>
+            <w:proofErr w:type="gramEnd"/>
             <w:r>
               <w:rPr>
                 <w:rFonts w:ascii="Consolas" w:hAnsi="Consolas" w:cs="Consolas"/>
@@ -1872,6 +2011,147 @@
                 <w:szCs w:val="20"/>
               </w:rPr>
             </w:pPr>
+          </w:p>
+        </w:tc>
+      </w:tr>
+      <w:tr>
+        <w:tc>
+          <w:tcPr>
+            <w:tcW w:w="421" w:type="dxa"/>
+          </w:tcPr>
+          <w:p>
+            <w:r>
+              <w:lastRenderedPageBreak/>
+              <w:t>8</w:t>
+            </w:r>
+          </w:p>
+        </w:tc>
+        <w:tc>
+          <w:tcPr>
+            <w:tcW w:w="1167" w:type="dxa"/>
+          </w:tcPr>
+          <w:p>
+            <w:r>
+              <w:t xml:space="preserve">Test </w:t>
+            </w:r>
+            <w:proofErr w:type="spellStart"/>
+            <w:r>
+              <w:t>junit</w:t>
+            </w:r>
+            <w:proofErr w:type="spellEnd"/>
+          </w:p>
+        </w:tc>
+        <w:tc>
+          <w:tcPr>
+            <w:tcW w:w="7762" w:type="dxa"/>
+          </w:tcPr>
+          <w:p>
+            <w:pPr>
+              <w:rPr>
+                <w:shd w:val="clear" w:color="auto" w:fill="D4D4D4"/>
+              </w:rPr>
+            </w:pPr>
+            <w:r>
+              <w:rPr>
+                <w:shd w:val="clear" w:color="auto" w:fill="D4D4D4"/>
+              </w:rPr>
+              <w:t xml:space="preserve">See </w:t>
+            </w:r>
+            <w:proofErr w:type="spellStart"/>
+            <w:r>
+              <w:rPr>
+                <w:shd w:val="clear" w:color="auto" w:fill="D4D4D4"/>
+              </w:rPr>
+              <w:t>OnLogBackLauncherTest</w:t>
+            </w:r>
+            <w:proofErr w:type="spellEnd"/>
+            <w:r>
+              <w:rPr>
+                <w:shd w:val="clear" w:color="auto" w:fill="D4D4D4"/>
+              </w:rPr>
+              <w:t xml:space="preserve">. Here we show why it is good to have logback-test.xml in </w:t>
+            </w:r>
+            <w:proofErr w:type="spellStart"/>
+            <w:r>
+              <w:rPr>
+                <w:shd w:val="clear" w:color="auto" w:fill="D4D4D4"/>
+              </w:rPr>
+              <w:t>src</w:t>
+            </w:r>
+            <w:proofErr w:type="spellEnd"/>
+            <w:r>
+              <w:rPr>
+                <w:shd w:val="clear" w:color="auto" w:fill="D4D4D4"/>
+              </w:rPr>
+              <w:t xml:space="preserve">/test/resources to provide a different logger configured for </w:t>
+            </w:r>
+            <w:proofErr w:type="spellStart"/>
+            <w:r>
+              <w:rPr>
+                <w:shd w:val="clear" w:color="auto" w:fill="D4D4D4"/>
+              </w:rPr>
+              <w:t>junit</w:t>
+            </w:r>
+            <w:proofErr w:type="spellEnd"/>
+            <w:r>
+              <w:rPr>
+                <w:shd w:val="clear" w:color="auto" w:fill="D4D4D4"/>
+              </w:rPr>
+              <w:t xml:space="preserve"> test</w:t>
+            </w:r>
+          </w:p>
+          <w:p>
+            <w:pPr>
+              <w:autoSpaceDE w:val="0"/>
+              <w:autoSpaceDN w:val="0"/>
+              <w:adjustRightInd w:val="0"/>
+              <w:rPr>
+                <w:rFonts w:ascii="Consolas" w:hAnsi="Consolas" w:cs="Consolas"/>
+                <w:color w:val="000000"/>
+                <w:sz w:val="20"/>
+                <w:szCs w:val="20"/>
+              </w:rPr>
+            </w:pPr>
+            <w:r>
+              <w:rPr>
+                <w:noProof/>
+              </w:rPr>
+              <w:drawing>
+                <wp:inline distT="0" distB="0" distL="0" distR="0" wp14:anchorId="69A96419" wp14:editId="22721143">
+                  <wp:extent cx="5943600" cy="1986915"/>
+                  <wp:effectExtent l="0" t="0" r="0" b="0"/>
+                  <wp:docPr id="1" name="Picture 1"/>
+                  <wp:cNvGraphicFramePr>
+                    <a:graphicFrameLocks xmlns:a="http://schemas.openxmlformats.org/drawingml/2006/main" noChangeAspect="1"/>
+                  </wp:cNvGraphicFramePr>
+                  <a:graphic xmlns:a="http://schemas.openxmlformats.org/drawingml/2006/main">
+                    <a:graphicData uri="http://schemas.openxmlformats.org/drawingml/2006/picture">
+                      <pic:pic xmlns:pic="http://schemas.openxmlformats.org/drawingml/2006/picture">
+                        <pic:nvPicPr>
+                          <pic:cNvPr id="1" name=""/>
+                          <pic:cNvPicPr/>
+                        </pic:nvPicPr>
+                        <pic:blipFill>
+                          <a:blip r:embed="rId5"/>
+                          <a:stretch>
+                            <a:fillRect/>
+                          </a:stretch>
+                        </pic:blipFill>
+                        <pic:spPr>
+                          <a:xfrm>
+                            <a:off x="0" y="0"/>
+                            <a:ext cx="5943600" cy="1986915"/>
+                          </a:xfrm>
+                          <a:prstGeom prst="rect">
+                            <a:avLst/>
+                          </a:prstGeom>
+                        </pic:spPr>
+                      </pic:pic>
+                    </a:graphicData>
+                  </a:graphic>
+                </wp:inline>
+              </w:drawing>
+            </w:r>
           </w:p>
         </w:tc>
       </w:tr>

</xml_diff>